<commit_message>
Vuki izmenio posle FR
</commit_message>
<xml_diff>
--- a/SSU/Vukasin/SSU - Autorizacija korisnika.docx
+++ b/SSU/Vukasin/SSU - Autorizacija korisnika.docx
@@ -2064,8 +2064,6 @@
         <w:spacing w:line="360" w:lineRule="auto"/>
         <w:ind w:hanging="720"/>
       </w:pPr>
-      <w:bookmarkStart w:id="1" w:name="_GoBack"/>
-      <w:bookmarkEnd w:id="1"/>
     </w:p>
     <w:p>
       <w:pPr>
@@ -2117,12 +2115,12 @@
         </w:numPr>
         <w:ind w:left="720" w:firstLine="0"/>
       </w:pPr>
-      <w:bookmarkStart w:id="2" w:name="_Toc33645052"/>
+      <w:bookmarkStart w:id="1" w:name="_Toc33645052"/>
       <w:r>
         <w:lastRenderedPageBreak/>
         <w:t>UVOD</w:t>
       </w:r>
-      <w:bookmarkEnd w:id="2"/>
+      <w:bookmarkEnd w:id="1"/>
     </w:p>
     <w:p>
       <w:pPr>
@@ -2135,12 +2133,12 @@
         <w:ind w:firstLine="0"/>
         <w:jc w:val="both"/>
       </w:pPr>
-      <w:bookmarkStart w:id="3" w:name="_Toc33645053"/>
+      <w:bookmarkStart w:id="2" w:name="_Toc33645053"/>
       <w:proofErr w:type="spellStart"/>
       <w:r>
         <w:t>Rezime</w:t>
       </w:r>
-      <w:bookmarkEnd w:id="3"/>
+      <w:bookmarkEnd w:id="2"/>
       <w:proofErr w:type="spellEnd"/>
     </w:p>
     <w:p>
@@ -2230,7 +2228,7 @@
         <w:ind w:firstLine="0"/>
         <w:jc w:val="both"/>
       </w:pPr>
-      <w:bookmarkStart w:id="4" w:name="_Toc33645054"/>
+      <w:bookmarkStart w:id="3" w:name="_Toc33645054"/>
       <w:proofErr w:type="spellStart"/>
       <w:r>
         <w:t>Namena</w:t>
@@ -2259,7 +2257,7 @@
       <w:r>
         <w:t>grupe</w:t>
       </w:r>
-      <w:bookmarkEnd w:id="4"/>
+      <w:bookmarkEnd w:id="3"/>
       <w:proofErr w:type="spellEnd"/>
     </w:p>
     <w:p>
@@ -2611,19 +2609,19 @@
         </w:numPr>
         <w:ind w:left="0" w:firstLine="0"/>
       </w:pPr>
-      <w:bookmarkStart w:id="5" w:name="_Toc33457852"/>
-      <w:bookmarkStart w:id="6" w:name="_Toc33645055"/>
+      <w:bookmarkStart w:id="4" w:name="_Toc33457852"/>
+      <w:bookmarkStart w:id="5" w:name="_Toc33645055"/>
       <w:r>
         <w:t xml:space="preserve">SCENARIO UPOTREBE </w:t>
       </w:r>
+      <w:bookmarkEnd w:id="4"/>
+      <w:r>
+        <w:t>AUTORIZACIJE</w:t>
+      </w:r>
+      <w:r>
+        <w:t xml:space="preserve"> KORISNIKA</w:t>
+      </w:r>
       <w:bookmarkEnd w:id="5"/>
-      <w:r>
-        <w:t>AUTORIZACIJE</w:t>
-      </w:r>
-      <w:r>
-        <w:t xml:space="preserve"> KORISNIKA</w:t>
-      </w:r>
-      <w:bookmarkEnd w:id="6"/>
     </w:p>
     <w:p>
       <w:pPr>
@@ -2636,7 +2634,7 @@
         <w:ind w:firstLine="0"/>
         <w:jc w:val="both"/>
       </w:pPr>
-      <w:bookmarkStart w:id="7" w:name="_Toc33645056"/>
+      <w:bookmarkStart w:id="6" w:name="_Toc33645056"/>
       <w:proofErr w:type="spellStart"/>
       <w:r>
         <w:t>Kratak</w:t>
@@ -2649,7 +2647,7 @@
       <w:r>
         <w:t>opis</w:t>
       </w:r>
-      <w:bookmarkEnd w:id="7"/>
+      <w:bookmarkEnd w:id="6"/>
       <w:proofErr w:type="spellEnd"/>
     </w:p>
     <w:p>
@@ -2662,7 +2660,7 @@
           <w:b w:val="0"/>
         </w:rPr>
       </w:pPr>
-      <w:bookmarkStart w:id="8" w:name="_Toc33645057"/>
+      <w:bookmarkStart w:id="7" w:name="_Toc33645057"/>
       <w:proofErr w:type="spellStart"/>
       <w:r>
         <w:rPr>
@@ -2938,7 +2936,7 @@
         </w:rPr>
         <w:t>.</w:t>
       </w:r>
-      <w:bookmarkEnd w:id="8"/>
+      <w:bookmarkEnd w:id="7"/>
       <w:proofErr w:type="gramEnd"/>
     </w:p>
     <w:p>
@@ -3042,7 +3040,7 @@
         <w:ind w:firstLine="0"/>
         <w:jc w:val="both"/>
       </w:pPr>
-      <w:bookmarkStart w:id="9" w:name="_Toc33645058"/>
+      <w:bookmarkStart w:id="8" w:name="_Toc33645058"/>
       <w:proofErr w:type="spellStart"/>
       <w:r>
         <w:t>Tok</w:t>
@@ -3055,7 +3053,7 @@
       <w:r>
         <w:t>događaja</w:t>
       </w:r>
-      <w:bookmarkEnd w:id="9"/>
+      <w:bookmarkEnd w:id="8"/>
       <w:proofErr w:type="spellEnd"/>
     </w:p>
     <w:p>
@@ -3066,7 +3064,7 @@
           <w:numId w:val="4"/>
         </w:numPr>
       </w:pPr>
-      <w:bookmarkStart w:id="10" w:name="_Toc33645059"/>
+      <w:bookmarkStart w:id="9" w:name="_Toc33645059"/>
       <w:proofErr w:type="spellStart"/>
       <w:r>
         <w:t>Korisnik</w:t>
@@ -3087,7 +3085,7 @@
       <w:r>
         <w:t>logovanje</w:t>
       </w:r>
-      <w:bookmarkEnd w:id="10"/>
+      <w:bookmarkEnd w:id="9"/>
       <w:proofErr w:type="spellEnd"/>
     </w:p>
     <w:p>
@@ -3188,7 +3186,7 @@
           <w:numId w:val="4"/>
         </w:numPr>
       </w:pPr>
-      <w:bookmarkStart w:id="11" w:name="_Toc33645060"/>
+      <w:bookmarkStart w:id="10" w:name="_Toc33645060"/>
       <w:proofErr w:type="spellStart"/>
       <w:r>
         <w:t>Korisnik</w:t>
@@ -3209,7 +3207,7 @@
       <w:r>
         <w:t>loguje</w:t>
       </w:r>
-      <w:bookmarkEnd w:id="11"/>
+      <w:bookmarkEnd w:id="10"/>
       <w:proofErr w:type="spellEnd"/>
     </w:p>
     <w:p>
@@ -3405,7 +3403,7 @@
           <w:numId w:val="4"/>
         </w:numPr>
       </w:pPr>
-      <w:bookmarkStart w:id="12" w:name="_Toc33645061"/>
+      <w:bookmarkStart w:id="11" w:name="_Toc33645061"/>
       <w:proofErr w:type="spellStart"/>
       <w:r>
         <w:t>Korisnik</w:t>
@@ -3434,7 +3432,7 @@
       <w:r>
         <w:t>podatke</w:t>
       </w:r>
-      <w:bookmarkEnd w:id="12"/>
+      <w:bookmarkEnd w:id="11"/>
       <w:proofErr w:type="spellEnd"/>
     </w:p>
     <w:p>
@@ -3601,7 +3599,7 @@
           <w:numId w:val="4"/>
         </w:numPr>
       </w:pPr>
-      <w:bookmarkStart w:id="13" w:name="_Toc33645062"/>
+      <w:bookmarkStart w:id="12" w:name="_Toc33645062"/>
       <w:proofErr w:type="spellStart"/>
       <w:r>
         <w:t>Korisnik</w:t>
@@ -3630,7 +3628,7 @@
       <w:r>
         <w:t>lozinku</w:t>
       </w:r>
-      <w:bookmarkEnd w:id="13"/>
+      <w:bookmarkEnd w:id="12"/>
       <w:proofErr w:type="spellEnd"/>
     </w:p>
     <w:p>
@@ -3892,7 +3890,7 @@
           <w:numId w:val="4"/>
         </w:numPr>
       </w:pPr>
-      <w:bookmarkStart w:id="14" w:name="_Toc33645063"/>
+      <w:bookmarkStart w:id="13" w:name="_Toc33645063"/>
       <w:proofErr w:type="spellStart"/>
       <w:r>
         <w:t>Korisnik</w:t>
@@ -3937,7 +3935,7 @@
       <w:r>
         <w:t>lozinke</w:t>
       </w:r>
-      <w:bookmarkEnd w:id="14"/>
+      <w:bookmarkEnd w:id="13"/>
       <w:proofErr w:type="spellEnd"/>
     </w:p>
     <w:p>
@@ -4155,7 +4153,7 @@
         <w:ind w:firstLine="0"/>
         <w:jc w:val="both"/>
       </w:pPr>
-      <w:bookmarkStart w:id="15" w:name="_Toc33645064"/>
+      <w:bookmarkStart w:id="14" w:name="_Toc33645064"/>
       <w:proofErr w:type="spellStart"/>
       <w:r>
         <w:t>Posebni</w:t>
@@ -4168,18 +4166,55 @@
       <w:r>
         <w:t>zahtevi</w:t>
       </w:r>
+      <w:bookmarkEnd w:id="14"/>
+      <w:proofErr w:type="spellEnd"/>
+    </w:p>
+    <w:p>
+      <w:pPr>
+        <w:ind w:left="720"/>
+      </w:pPr>
+      <w:proofErr w:type="spellStart"/>
+      <w:r>
+        <w:t>Lozinka</w:t>
+      </w:r>
+      <w:proofErr w:type="spellEnd"/>
+      <w:r>
+        <w:t xml:space="preserve"> </w:t>
+      </w:r>
+      <w:proofErr w:type="spellStart"/>
+      <w:r>
+        <w:t>mora</w:t>
+      </w:r>
+      <w:proofErr w:type="spellEnd"/>
+      <w:r>
+        <w:t xml:space="preserve"> </w:t>
+      </w:r>
+      <w:proofErr w:type="spellStart"/>
+      <w:r>
+        <w:t>biti</w:t>
+      </w:r>
+      <w:proofErr w:type="spellEnd"/>
+      <w:r>
+        <w:t xml:space="preserve"> </w:t>
+      </w:r>
+      <w:proofErr w:type="spellStart"/>
+      <w:r>
+        <w:t>skrivena</w:t>
+      </w:r>
+      <w:proofErr w:type="spellEnd"/>
+      <w:r>
+        <w:t xml:space="preserve"> </w:t>
+      </w:r>
+      <w:proofErr w:type="spellStart"/>
+      <w:r>
+        <w:t>pri</w:t>
+      </w:r>
+      <w:proofErr w:type="spellEnd"/>
+      <w:r>
+        <w:t xml:space="preserve"> kucanju</w:t>
+      </w:r>
+      <w:bookmarkStart w:id="15" w:name="_GoBack"/>
       <w:bookmarkEnd w:id="15"/>
-      <w:proofErr w:type="spellEnd"/>
-    </w:p>
-    <w:p>
-      <w:pPr>
-        <w:ind w:left="720"/>
-      </w:pPr>
-      <w:proofErr w:type="spellStart"/>
-      <w:r>
-        <w:t>Nema</w:t>
-      </w:r>
-      <w:proofErr w:type="spellEnd"/>
       <w:r>
         <w:t>.</w:t>
       </w:r>
@@ -4362,7 +4397,7 @@
           <w:rPr>
             <w:noProof/>
           </w:rPr>
-          <w:t>3</w:t>
+          <w:t>5</w:t>
         </w:r>
         <w:r>
           <w:rPr>
@@ -7642,7 +7677,7 @@
   <a:extraClrSchemeLst/>
   <a:extLst>
     <a:ext uri="{05A4C25C-085E-4340-85A3-A5531E510DB2}">
-      <thm15:themeFamily xmlns="" xmlns:thm15="http://schemas.microsoft.com/office/thememl/2012/main" name="Office Theme" id="{62F939B6-93AF-4DB8-9C6B-D6C7DFDC589F}" vid="{4A3C46E8-61CC-4603-A589-7422A47A8E4A}"/>
+      <thm15:themeFamily xmlns:thm15="http://schemas.microsoft.com/office/thememl/2012/main" xmlns="" name="Office Theme" id="{62F939B6-93AF-4DB8-9C6B-D6C7DFDC589F}" vid="{4A3C46E8-61CC-4603-A589-7422A47A8E4A}"/>
     </a:ext>
   </a:extLst>
 </a:theme>
@@ -7653,7 +7688,7 @@
 </file>
 
 <file path=customXml/itemProps1.xml><?xml version="1.0" encoding="utf-8"?>
-<ds:datastoreItem xmlns:ds="http://schemas.openxmlformats.org/officeDocument/2006/customXml" ds:itemID="{4FA9AFE1-1420-4E49-A044-EEBE72011012}">
+<ds:datastoreItem xmlns:ds="http://schemas.openxmlformats.org/officeDocument/2006/customXml" ds:itemID="{D9B8A2E4-D236-4381-A181-3443DD6F6657}">
   <ds:schemaRefs>
     <ds:schemaRef ds:uri="http://schemas.openxmlformats.org/officeDocument/2006/bibliography"/>
   </ds:schemaRefs>

</xml_diff>